<commit_message>
Caso de uso Sacar turno actualizado
</commit_message>
<xml_diff>
--- a/doc_release1/UseCaseSpecification.docx
+++ b/doc_release1/UseCaseSpecification.docx
@@ -62,7 +62,6 @@
         </w:rPr>
         <w:t xml:space="preserve">Use-Case Specification: </w:t>
       </w:r>
-      <w:proofErr w:type="spellStart"/>
       <w:r>
         <w:rPr>
           <w:rFonts w:ascii="Arial" w:eastAsia="Arial" w:hAnsi="Arial" w:cs="Arial"/>
@@ -70,29 +69,8 @@
           <w:sz w:val="36"/>
           <w:szCs w:val="36"/>
         </w:rPr>
-        <w:t>Sacar</w:t>
-      </w:r>
-      <w:proofErr w:type="spellEnd"/>
-      <w:r>
-        <w:rPr>
-          <w:rFonts w:ascii="Arial" w:eastAsia="Arial" w:hAnsi="Arial" w:cs="Arial"/>
-          <w:b/>
-          <w:sz w:val="36"/>
-          <w:szCs w:val="36"/>
-        </w:rPr>
-        <w:t xml:space="preserve"> </w:t>
-      </w:r>
-      <w:proofErr w:type="spellStart"/>
-      <w:r>
-        <w:rPr>
-          <w:rFonts w:ascii="Arial" w:eastAsia="Arial" w:hAnsi="Arial" w:cs="Arial"/>
-          <w:b/>
-          <w:sz w:val="36"/>
-          <w:szCs w:val="36"/>
-        </w:rPr>
-        <w:t>turno</w:t>
-      </w:r>
-      <w:proofErr w:type="spellEnd"/>
+        <w:t>Sacar turno</w:t>
+      </w:r>
     </w:p>
     <w:p>
       <w:pPr>
@@ -478,13 +456,8 @@
               </w:rPr>
             </w:pPr>
             <w:r>
-              <w:t xml:space="preserve">Agustin </w:t>
+              <w:t>Agustin Lezica</w:t>
             </w:r>
-            <w:proofErr w:type="spellStart"/>
-            <w:r>
-              <w:t>Lezica</w:t>
-            </w:r>
-            <w:proofErr w:type="spellEnd"/>
           </w:p>
         </w:tc>
       </w:tr>
@@ -1635,7 +1608,6 @@
         <w:lastRenderedPageBreak/>
         <w:t xml:space="preserve">Use-Case Specification: </w:t>
       </w:r>
-      <w:proofErr w:type="spellStart"/>
       <w:r>
         <w:rPr>
           <w:rFonts w:ascii="Arial" w:eastAsia="Arial" w:hAnsi="Arial" w:cs="Arial"/>
@@ -1645,7 +1617,6 @@
         </w:rPr>
         <w:t>Sacar</w:t>
       </w:r>
-      <w:proofErr w:type="spellEnd"/>
       <w:r>
         <w:rPr>
           <w:rFonts w:ascii="Arial" w:eastAsia="Arial" w:hAnsi="Arial" w:cs="Arial"/>
@@ -1655,7 +1626,6 @@
         </w:rPr>
         <w:t xml:space="preserve"> </w:t>
       </w:r>
-      <w:proofErr w:type="spellStart"/>
       <w:r>
         <w:rPr>
           <w:rFonts w:ascii="Arial" w:eastAsia="Arial" w:hAnsi="Arial" w:cs="Arial"/>
@@ -1665,7 +1635,6 @@
         </w:rPr>
         <w:t>Turno</w:t>
       </w:r>
-      <w:proofErr w:type="spellEnd"/>
       <w:r>
         <w:rPr>
           <w:rFonts w:ascii="Arial" w:eastAsia="Arial" w:hAnsi="Arial" w:cs="Arial"/>
@@ -3402,27 +3371,7 @@
           <w:color w:val="000000"/>
           <w:lang w:val="es-ES"/>
         </w:rPr>
-        <w:t xml:space="preserve">El usuario está </w:t>
-      </w:r>
-      <w:proofErr w:type="spellStart"/>
-      <w:r>
-        <w:rPr>
-          <w:rFonts w:ascii="Arial" w:eastAsia="Arial" w:hAnsi="Arial" w:cs="Arial"/>
-          <w:bCs/>
-          <w:color w:val="000000"/>
-          <w:lang w:val="es-ES"/>
-        </w:rPr>
-        <w:t>logeado</w:t>
-      </w:r>
-      <w:proofErr w:type="spellEnd"/>
-      <w:r>
-        <w:rPr>
-          <w:rFonts w:ascii="Arial" w:eastAsia="Arial" w:hAnsi="Arial" w:cs="Arial"/>
-          <w:bCs/>
-          <w:color w:val="000000"/>
-          <w:lang w:val="es-ES"/>
-        </w:rPr>
-        <w:t xml:space="preserve"> en el sistema.</w:t>
+        <w:t>El usuario está logeado en el sistema.</w:t>
       </w:r>
     </w:p>
     <w:p>
@@ -3682,23 +3631,14 @@
           <w:i/>
           <w:color w:val="0000FF"/>
         </w:rPr>
-        <w:t xml:space="preserve">[Include, or provide references to, any additional information required to clarify the use case.  This could include overview diagrams, examples or </w:t>
-      </w:r>
-      <w:proofErr w:type="spellStart"/>
+        <w:t>[Include, or provide references to, any additional information required to clarify the use case.  This could include overview diagrams, examples or any thing else you fancy.]</w:t>
+      </w:r>
       <w:r>
         <w:rPr>
           <w:i/>
           <w:color w:val="0000FF"/>
         </w:rPr>
-        <w:t>any thing</w:t>
-      </w:r>
-      <w:proofErr w:type="spellEnd"/>
-      <w:r>
-        <w:rPr>
-          <w:i/>
-          <w:color w:val="0000FF"/>
-        </w:rPr>
-        <w:t xml:space="preserve"> else you fancy.]</w:t>
+        <w:t xml:space="preserve"> </w:t>
       </w:r>
     </w:p>
     <w:sectPr>
@@ -4147,22 +4087,18 @@
           <w:r>
             <w:t xml:space="preserve">Use-Case Specification: </w:t>
           </w:r>
-          <w:proofErr w:type="spellStart"/>
           <w:r>
             <w:t>S</w:t>
           </w:r>
           <w:r>
             <w:t>acar</w:t>
           </w:r>
-          <w:proofErr w:type="spellEnd"/>
           <w:r>
             <w:t xml:space="preserve"> </w:t>
           </w:r>
-          <w:proofErr w:type="spellStart"/>
           <w:r>
             <w:t>Turno</w:t>
           </w:r>
-          <w:proofErr w:type="spellEnd"/>
         </w:p>
       </w:tc>
       <w:tc>

</xml_diff>